<commit_message>
Update Emoji Prediction based on Twitter Data.docx
</commit_message>
<xml_diff>
--- a/Emoji Prediction based on Twitter Data.docx
+++ b/Emoji Prediction based on Twitter Data.docx
@@ -5,8 +5,16 @@
     <w:p>
       <w:pPr>
         <w:pStyle w:val="Title"/>
-      </w:pPr>
-      <w:r>
+        <w:rPr>
+          <w:noProof w:val="0"/>
+          <w:lang w:val="en-GB"/>
+        </w:rPr>
+      </w:pPr>
+      <w:r>
+        <w:rPr>
+          <w:noProof w:val="0"/>
+          <w:lang w:val="en-GB"/>
+        </w:rPr>
         <w:t>Emoji Prediction based on Twitter Data</w:t>
       </w:r>
     </w:p>
@@ -15,8 +23,10 @@
         <w:pStyle w:val="Author"/>
         <w:spacing w:before="100" w:beforeAutospacing="1"/>
         <w:rPr>
+          <w:noProof w:val="0"/>
           <w:sz w:val="24"/>
           <w:szCs w:val="24"/>
+          <w:lang w:val="en-GB"/>
         </w:rPr>
         <w:sectPr>
           <w:pgSz w:w="11906" w:h="16838"/>
@@ -31,63 +41,81 @@
         <w:pStyle w:val="Author"/>
         <w:spacing w:before="100" w:beforeAutospacing="1"/>
         <w:rPr>
+          <w:noProof w:val="0"/>
           <w:sz w:val="24"/>
           <w:szCs w:val="24"/>
-        </w:rPr>
-      </w:pPr>
-      <w:r>
-        <w:rPr>
+          <w:lang w:val="en-GB"/>
+        </w:rPr>
+      </w:pPr>
+      <w:r>
+        <w:rPr>
+          <w:noProof w:val="0"/>
           <w:sz w:val="24"/>
           <w:szCs w:val="24"/>
-        </w:rPr>
-        <w:t>Andrew Joeseph Magri</w:t>
-      </w:r>
-      <w:r>
-        <w:rPr>
+          <w:lang w:val="en-GB"/>
+        </w:rPr>
+        <w:t>Andrew Joseph Magri</w:t>
+      </w:r>
+      <w:r>
+        <w:rPr>
+          <w:noProof w:val="0"/>
           <w:sz w:val="24"/>
           <w:szCs w:val="24"/>
+          <w:lang w:val="en-GB"/>
         </w:rPr>
         <w:t xml:space="preserve"> </w:t>
       </w:r>
       <w:r>
         <w:rPr>
+          <w:noProof w:val="0"/>
           <w:sz w:val="24"/>
           <w:szCs w:val="24"/>
+          <w:lang w:val="en-GB"/>
         </w:rPr>
         <w:br/>
       </w:r>
       <w:r>
         <w:rPr>
+          <w:noProof w:val="0"/>
           <w:sz w:val="24"/>
           <w:szCs w:val="24"/>
+          <w:lang w:val="en-GB"/>
         </w:rPr>
         <w:t>B. Sc. I.T. in Artificial Intelligence</w:t>
       </w:r>
       <w:r>
         <w:rPr>
+          <w:noProof w:val="0"/>
           <w:sz w:val="24"/>
           <w:szCs w:val="24"/>
+          <w:lang w:val="en-GB"/>
         </w:rPr>
         <w:br/>
       </w:r>
       <w:r>
         <w:rPr>
+          <w:noProof w:val="0"/>
           <w:sz w:val="24"/>
           <w:szCs w:val="24"/>
+          <w:lang w:val="en-GB"/>
         </w:rPr>
         <w:t xml:space="preserve">University of Malta </w:t>
       </w:r>
       <w:r>
         <w:rPr>
+          <w:noProof w:val="0"/>
           <w:sz w:val="24"/>
           <w:szCs w:val="24"/>
+          <w:lang w:val="en-GB"/>
         </w:rPr>
         <w:br/>
       </w:r>
       <w:r>
         <w:rPr>
+          <w:noProof w:val="0"/>
           <w:sz w:val="24"/>
           <w:szCs w:val="24"/>
+          <w:lang w:val="en-GB"/>
         </w:rPr>
         <w:t>andrew.magri.18@um.edu.mt</w:t>
       </w:r>
@@ -97,64 +125,84 @@
         <w:pStyle w:val="Author"/>
         <w:spacing w:before="100" w:beforeAutospacing="1"/>
         <w:rPr>
+          <w:noProof w:val="0"/>
           <w:sz w:val="24"/>
           <w:szCs w:val="24"/>
-        </w:rPr>
-      </w:pPr>
-      <w:r>
-        <w:rPr>
+          <w:lang w:val="en-GB"/>
+        </w:rPr>
+      </w:pPr>
+      <w:r>
+        <w:rPr>
+          <w:noProof w:val="0"/>
           <w:sz w:val="24"/>
           <w:szCs w:val="24"/>
+          <w:lang w:val="en-GB"/>
         </w:rPr>
         <w:t>Daniel Attard</w:t>
       </w:r>
       <w:r>
         <w:rPr>
+          <w:noProof w:val="0"/>
           <w:sz w:val="24"/>
           <w:szCs w:val="24"/>
+          <w:lang w:val="en-GB"/>
         </w:rPr>
         <w:t xml:space="preserve"> </w:t>
       </w:r>
       <w:r>
         <w:rPr>
+          <w:noProof w:val="0"/>
           <w:sz w:val="24"/>
           <w:szCs w:val="24"/>
+          <w:lang w:val="en-GB"/>
         </w:rPr>
         <w:br/>
         <w:t>B. Sc. I.T. in Artificial Intelligence</w:t>
       </w:r>
       <w:r>
         <w:rPr>
+          <w:noProof w:val="0"/>
           <w:sz w:val="24"/>
           <w:szCs w:val="24"/>
+          <w:lang w:val="en-GB"/>
         </w:rPr>
         <w:br/>
         <w:t xml:space="preserve">University of Malta </w:t>
       </w:r>
       <w:r>
         <w:rPr>
+          <w:noProof w:val="0"/>
           <w:sz w:val="24"/>
           <w:szCs w:val="24"/>
+          <w:lang w:val="en-GB"/>
         </w:rPr>
         <w:br/>
       </w:r>
       <w:r>
         <w:rPr>
+          <w:noProof w:val="0"/>
           <w:sz w:val="24"/>
           <w:szCs w:val="24"/>
+          <w:lang w:val="en-GB"/>
         </w:rPr>
         <w:t>daniel.attard</w:t>
       </w:r>
       <w:r>
         <w:rPr>
+          <w:noProof w:val="0"/>
           <w:sz w:val="24"/>
           <w:szCs w:val="24"/>
+          <w:lang w:val="en-GB"/>
         </w:rPr>
         <w:t>.18@um.edu.mt</w:t>
       </w:r>
     </w:p>
     <w:p>
       <w:pPr>
+        <w:rPr>
+          <w:noProof w:val="0"/>
+          <w:lang w:val="en-GB"/>
+        </w:rPr>
         <w:sectPr>
           <w:type w:val="continuous"/>
           <w:pgSz w:w="11906" w:h="16838"/>
@@ -164,178 +212,794 @@
         </w:sectPr>
       </w:pPr>
     </w:p>
-    <w:p/>
+    <w:p>
+      <w:pPr>
+        <w:rPr>
+          <w:noProof w:val="0"/>
+          <w:lang w:val="en-GB"/>
+        </w:rPr>
+      </w:pPr>
+    </w:p>
     <w:p>
       <w:pPr>
         <w:pStyle w:val="Heading1"/>
-      </w:pPr>
-      <w:r>
+        <w:ind w:firstLine="360"/>
+        <w:rPr>
+          <w:noProof w:val="0"/>
+          <w:lang w:val="en-GB"/>
+        </w:rPr>
+      </w:pPr>
+      <w:r>
+        <w:rPr>
+          <w:noProof w:val="0"/>
+          <w:lang w:val="en-GB"/>
+        </w:rPr>
         <w:t>Abstract</w:t>
       </w:r>
     </w:p>
-    <w:p/>
+    <w:p>
+      <w:pPr>
+        <w:rPr>
+          <w:noProof w:val="0"/>
+          <w:lang w:val="en-GB"/>
+        </w:rPr>
+      </w:pPr>
+    </w:p>
     <w:p>
       <w:pPr>
         <w:pStyle w:val="Heading1"/>
-      </w:pPr>
-      <w:r>
+        <w:numPr>
+          <w:ilvl w:val="0"/>
+          <w:numId w:val="2"/>
+        </w:numPr>
+        <w:rPr>
+          <w:noProof w:val="0"/>
+          <w:lang w:val="en-GB"/>
+        </w:rPr>
+      </w:pPr>
+      <w:r>
+        <w:rPr>
+          <w:noProof w:val="0"/>
+          <w:lang w:val="en-GB"/>
+        </w:rPr>
         <w:t>Introduction</w:t>
       </w:r>
     </w:p>
-    <w:p/>
+    <w:p>
+      <w:pPr>
+        <w:ind w:firstLine="720"/>
+        <w:rPr>
+          <w:noProof w:val="0"/>
+          <w:lang w:val="en-GB"/>
+        </w:rPr>
+      </w:pPr>
+      <w:r>
+        <w:rPr>
+          <w:noProof w:val="0"/>
+          <w:lang w:val="en-GB"/>
+        </w:rPr>
+        <w:t xml:space="preserve">Social Media is an </w:t>
+      </w:r>
+      <w:r>
+        <w:rPr>
+          <w:noProof w:val="0"/>
+          <w:lang w:val="en-GB"/>
+        </w:rPr>
+        <w:t>ever-growing</w:t>
+      </w:r>
+      <w:r>
+        <w:rPr>
+          <w:noProof w:val="0"/>
+          <w:lang w:val="en-GB"/>
+        </w:rPr>
+        <w:t xml:space="preserve"> platform, which offers a wide range of utility such as posting digital media, sharing personal content and in particular communicating with other people on a </w:t>
+      </w:r>
+      <w:r>
+        <w:rPr>
+          <w:noProof w:val="0"/>
+          <w:lang w:val="en-GB"/>
+        </w:rPr>
+        <w:t>day-to-day</w:t>
+      </w:r>
+      <w:r>
+        <w:rPr>
+          <w:noProof w:val="0"/>
+          <w:lang w:val="en-GB"/>
+        </w:rPr>
+        <w:t xml:space="preserve"> basis. This is a useful tool which helps people to integrate with each other be it in an informal way or a more formal way. Prior to 199</w:t>
+      </w:r>
+      <w:r>
+        <w:rPr>
+          <w:noProof w:val="0"/>
+          <w:lang w:val="en-GB"/>
+        </w:rPr>
+        <w:t>9</w:t>
+      </w:r>
+      <w:r>
+        <w:rPr>
+          <w:noProof w:val="0"/>
+          <w:lang w:val="en-GB"/>
+        </w:rPr>
+        <w:t>, textual communication on social media was totally reliant on text-based communication.</w:t>
+      </w:r>
+      <w:r>
+        <w:rPr>
+          <w:noProof w:val="0"/>
+          <w:lang w:val="en-GB"/>
+        </w:rPr>
+        <w:t xml:space="preserve"> The notion of an emoticon did exist using various symbols such as ‘:-)’ and ‘:-(’, but unfortunately it is hard to express certain</w:t>
+      </w:r>
+      <w:r>
+        <w:rPr>
+          <w:noProof w:val="0"/>
+          <w:lang w:val="en-GB"/>
+        </w:rPr>
+        <w:t xml:space="preserve"> emotions using only these symbols.</w:t>
+      </w:r>
+      <w:r>
+        <w:rPr>
+          <w:noProof w:val="0"/>
+          <w:lang w:val="en-GB"/>
+        </w:rPr>
+        <w:t xml:space="preserve"> </w:t>
+      </w:r>
+      <w:r>
+        <w:rPr>
+          <w:noProof w:val="0"/>
+          <w:lang w:val="en-GB"/>
+        </w:rPr>
+        <w:t xml:space="preserve">Luckily, this type of communication was </w:t>
+      </w:r>
+      <w:r>
+        <w:rPr>
+          <w:noProof w:val="0"/>
+          <w:lang w:val="en-GB"/>
+        </w:rPr>
+        <w:t>revolutionised</w:t>
+      </w:r>
+      <w:r>
+        <w:rPr>
+          <w:noProof w:val="0"/>
+          <w:lang w:val="en-GB"/>
+        </w:rPr>
+        <w:t xml:space="preserve"> in 199</w:t>
+      </w:r>
+      <w:r>
+        <w:rPr>
+          <w:noProof w:val="0"/>
+          <w:lang w:val="en-GB"/>
+        </w:rPr>
+        <w:t>9</w:t>
+      </w:r>
+      <w:r>
+        <w:rPr>
+          <w:noProof w:val="0"/>
+          <w:lang w:val="en-GB"/>
+        </w:rPr>
+        <w:t xml:space="preserve"> by </w:t>
+      </w:r>
+      <w:r>
+        <w:rPr>
+          <w:noProof w:val="0"/>
+          <w:lang w:val="en-GB"/>
+        </w:rPr>
+        <w:t>Shigetaka Kurita</w:t>
+      </w:r>
+      <w:r>
+        <w:rPr>
+          <w:noProof w:val="0"/>
+          <w:lang w:val="en-GB"/>
+        </w:rPr>
+        <w:t xml:space="preserve">, </w:t>
+      </w:r>
+      <w:r>
+        <w:rPr>
+          <w:noProof w:val="0"/>
+          <w:lang w:val="en-GB"/>
+        </w:rPr>
+        <w:t xml:space="preserve">a Japanese artist </w:t>
+      </w:r>
+      <w:r>
+        <w:rPr>
+          <w:noProof w:val="0"/>
+          <w:lang w:val="en-GB"/>
+        </w:rPr>
+        <w:t>who designed the first emoji set for the Japanese mobile phone operator company NTT DoCoMo</w:t>
+      </w:r>
+      <w:r>
+        <w:rPr>
+          <w:noProof w:val="0"/>
+          <w:lang w:val="en-GB"/>
+        </w:rPr>
+        <w:t xml:space="preserve"> [1]</w:t>
+      </w:r>
+      <w:r>
+        <w:rPr>
+          <w:noProof w:val="0"/>
+          <w:lang w:val="en-GB"/>
+        </w:rPr>
+        <w:t>.</w:t>
+      </w:r>
+      <w:r>
+        <w:rPr>
+          <w:noProof w:val="0"/>
+          <w:lang w:val="en-GB"/>
+        </w:rPr>
+        <w:t xml:space="preserve"> </w:t>
+      </w:r>
+      <w:r>
+        <w:rPr>
+          <w:noProof w:val="0"/>
+          <w:lang w:val="en-GB"/>
+        </w:rPr>
+        <w:t>After this, emojis were adopted by all communication companies, from online platforms like Facebook and Instagram, to mobile application such as SMS on smart phones</w:t>
+      </w:r>
+      <w:r>
+        <w:rPr>
+          <w:noProof w:val="0"/>
+          <w:lang w:val="en-GB"/>
+        </w:rPr>
+        <w:t>, as a means of expressing emotions within the text which one writes.</w:t>
+      </w:r>
+    </w:p>
+    <w:p>
+      <w:pPr>
+        <w:ind w:firstLine="720"/>
+        <w:rPr>
+          <w:noProof w:val="0"/>
+          <w:lang w:val="en-GB"/>
+        </w:rPr>
+      </w:pPr>
+      <w:r>
+        <w:rPr>
+          <w:noProof w:val="0"/>
+          <w:lang w:val="en-GB"/>
+        </w:rPr>
+        <w:t xml:space="preserve">It was found that an estimated 19.6% of all tweets on Twitter contain the usage of an emoji. Furthermore, 37.6% of all Twitter users make use of emojis in their tweets, which is well over a third of all users [2]. </w:t>
+      </w:r>
+      <w:r>
+        <w:rPr>
+          <w:noProof w:val="0"/>
+          <w:lang w:val="en-GB"/>
+        </w:rPr>
+        <w:t xml:space="preserve">It can be said without a doubt, that the usage of emojis in social media is becoming more and more popular, especially with the younger and growing </w:t>
+      </w:r>
+      <w:r>
+        <w:rPr>
+          <w:noProof w:val="0"/>
+          <w:lang w:val="en-GB"/>
+        </w:rPr>
+        <w:lastRenderedPageBreak/>
+        <w:t>generations. This increasing usage of emojis, produces the need for new studies</w:t>
+      </w:r>
+      <w:r>
+        <w:rPr>
+          <w:noProof w:val="0"/>
+          <w:lang w:val="en-GB"/>
+        </w:rPr>
+        <w:t xml:space="preserve"> about emojis</w:t>
+      </w:r>
+      <w:r>
+        <w:rPr>
+          <w:noProof w:val="0"/>
+          <w:lang w:val="en-GB"/>
+        </w:rPr>
+        <w:t xml:space="preserve"> in the field of Natural Language Processing to be performed</w:t>
+      </w:r>
+      <w:r>
+        <w:rPr>
+          <w:noProof w:val="0"/>
+          <w:lang w:val="en-GB"/>
+        </w:rPr>
+        <w:t>. Despite this, research in this field is relatively limited and only covers a very small portion of the NLP area.</w:t>
+      </w:r>
+    </w:p>
+    <w:p>
+      <w:pPr>
+        <w:ind w:firstLine="720"/>
+        <w:rPr>
+          <w:noProof w:val="0"/>
+          <w:lang w:val="en-GB"/>
+        </w:rPr>
+      </w:pPr>
+      <w:r>
+        <w:rPr>
+          <w:noProof w:val="0"/>
+          <w:lang w:val="en-GB"/>
+        </w:rPr>
+        <w:t>In this paper, we attempt to implement a classification techniques, which given any Tweet, it determines which is the most appropriate emoji to used based on the content of the Tweet.</w:t>
+      </w:r>
+      <w:r>
+        <w:rPr>
+          <w:noProof w:val="0"/>
+          <w:lang w:val="en-GB"/>
+        </w:rPr>
+        <w:t xml:space="preserve"> The classification task being solved in this paper is a multi-class classification task, where a single Tweet can only be assigned a single label, unlike a multi-label classification task where each Tweet can be assigned an array of labels [</w:t>
+      </w:r>
+      <w:r>
+        <w:rPr>
+          <w:noProof w:val="0"/>
+          <w:lang w:val="en-GB"/>
+        </w:rPr>
+        <w:t>3</w:t>
+      </w:r>
+      <w:r>
+        <w:rPr>
+          <w:noProof w:val="0"/>
+          <w:lang w:val="en-GB"/>
+        </w:rPr>
+        <w:t>].</w:t>
+      </w:r>
+      <w:r>
+        <w:rPr>
+          <w:noProof w:val="0"/>
+          <w:lang w:val="en-GB"/>
+        </w:rPr>
+        <w:t xml:space="preserve"> In order to see which classification methodology is best, we implement multiple classifiers, all using different techniques, to predict the best emoji for a specific Tweet. We then compare which of the classifiers performed best when compared to each other in order to determine which is the best framework for the task at hand. As a baseline for the results, we consider the results of the implemented Naïve Bayes classifier and the Random Forest classifier.</w:t>
+      </w:r>
+    </w:p>
+    <w:p>
+      <w:pPr>
+        <w:ind w:firstLine="720"/>
+        <w:rPr>
+          <w:noProof w:val="0"/>
+          <w:lang w:val="en-GB"/>
+        </w:rPr>
+      </w:pPr>
+      <w:r>
+        <w:rPr>
+          <w:noProof w:val="0"/>
+          <w:lang w:val="en-GB"/>
+        </w:rPr>
+        <w:t>In the following sections, we will go through the procedure of implementing such a system. In section 2, we will have a look at previous work done in the are</w:t>
+      </w:r>
+      <w:r>
+        <w:rPr>
+          <w:noProof w:val="0"/>
+          <w:lang w:val="en-GB"/>
+        </w:rPr>
+        <w:t>a</w:t>
+      </w:r>
+      <w:r>
+        <w:rPr>
+          <w:noProof w:val="0"/>
+          <w:lang w:val="en-GB"/>
+        </w:rPr>
+        <w:t xml:space="preserve"> of natural language processing paired up with the usage of emojis. In sections 3 and 4, we describe the dataset which will be used, the pre-processing which is performed on the data, and the different models which were implemented in this paper. Finally, in section 5 we will discuss and evaluate the results achieved by each individual model implemented.</w:t>
+      </w:r>
+    </w:p>
     <w:p>
       <w:pPr>
         <w:pStyle w:val="Heading1"/>
-      </w:pPr>
-      <w:r>
+        <w:numPr>
+          <w:ilvl w:val="0"/>
+          <w:numId w:val="2"/>
+        </w:numPr>
+        <w:rPr>
+          <w:noProof w:val="0"/>
+          <w:lang w:val="en-GB"/>
+        </w:rPr>
+      </w:pPr>
+      <w:r>
+        <w:rPr>
+          <w:noProof w:val="0"/>
+          <w:lang w:val="en-GB"/>
+        </w:rPr>
         <w:t>Literature Review</w:t>
       </w:r>
     </w:p>
     <w:p>
       <w:pPr>
         <w:pStyle w:val="Heading2"/>
-      </w:pPr>
-      <w:r>
+        <w:rPr>
+          <w:noProof w:val="0"/>
+          <w:lang w:val="en-GB"/>
+        </w:rPr>
+      </w:pPr>
+      <w:r>
+        <w:rPr>
+          <w:noProof w:val="0"/>
+          <w:lang w:val="en-GB"/>
+        </w:rPr>
         <w:t>Naïve bayes</w:t>
       </w:r>
     </w:p>
-    <w:p/>
+    <w:p>
+      <w:pPr>
+        <w:rPr>
+          <w:noProof w:val="0"/>
+          <w:lang w:val="en-GB"/>
+        </w:rPr>
+      </w:pPr>
+    </w:p>
     <w:p>
       <w:pPr>
         <w:pStyle w:val="Heading2"/>
-      </w:pPr>
-      <w:r>
-        <w:t xml:space="preserve">Random </w:t>
-      </w:r>
-      <w:r>
-        <w:t>F</w:t>
-      </w:r>
-      <w:r>
-        <w:t>orest</w:t>
-      </w:r>
-    </w:p>
-    <w:p/>
+        <w:rPr>
+          <w:noProof w:val="0"/>
+          <w:lang w:val="en-GB"/>
+        </w:rPr>
+      </w:pPr>
+      <w:r>
+        <w:rPr>
+          <w:noProof w:val="0"/>
+          <w:lang w:val="en-GB"/>
+        </w:rPr>
+        <w:t>Random Forest</w:t>
+      </w:r>
+    </w:p>
+    <w:p>
+      <w:pPr>
+        <w:rPr>
+          <w:noProof w:val="0"/>
+          <w:lang w:val="en-GB"/>
+        </w:rPr>
+      </w:pPr>
+    </w:p>
     <w:p>
       <w:pPr>
         <w:pStyle w:val="Heading2"/>
-      </w:pPr>
-      <w:r>
+        <w:rPr>
+          <w:noProof w:val="0"/>
+          <w:lang w:val="en-GB"/>
+        </w:rPr>
+      </w:pPr>
+      <w:r>
+        <w:rPr>
+          <w:noProof w:val="0"/>
+          <w:lang w:val="en-GB"/>
+        </w:rPr>
         <w:t>N-Grams</w:t>
       </w:r>
     </w:p>
-    <w:p/>
+    <w:p>
+      <w:pPr>
+        <w:rPr>
+          <w:noProof w:val="0"/>
+          <w:lang w:val="en-GB"/>
+        </w:rPr>
+      </w:pPr>
+    </w:p>
     <w:p>
       <w:pPr>
         <w:pStyle w:val="Heading2"/>
-      </w:pPr>
-      <w:r>
+        <w:rPr>
+          <w:noProof w:val="0"/>
+          <w:lang w:val="en-GB"/>
+        </w:rPr>
+      </w:pPr>
+      <w:r>
+        <w:rPr>
+          <w:noProof w:val="0"/>
+          <w:lang w:val="en-GB"/>
+        </w:rPr>
         <w:t>Bag of Words</w:t>
       </w:r>
     </w:p>
-    <w:p/>
+    <w:p>
+      <w:pPr>
+        <w:rPr>
+          <w:noProof w:val="0"/>
+          <w:lang w:val="en-GB"/>
+        </w:rPr>
+      </w:pPr>
+    </w:p>
     <w:p>
       <w:pPr>
         <w:pStyle w:val="Heading2"/>
-      </w:pPr>
-      <w:r>
+        <w:rPr>
+          <w:noProof w:val="0"/>
+          <w:lang w:val="en-GB"/>
+        </w:rPr>
+      </w:pPr>
+      <w:r>
+        <w:rPr>
+          <w:noProof w:val="0"/>
+          <w:lang w:val="en-GB"/>
+        </w:rPr>
         <w:t>Support Vector Machines</w:t>
       </w:r>
     </w:p>
-    <w:p/>
+    <w:p>
+      <w:pPr>
+        <w:rPr>
+          <w:noProof w:val="0"/>
+          <w:lang w:val="en-GB"/>
+        </w:rPr>
+      </w:pPr>
+    </w:p>
     <w:p>
       <w:pPr>
         <w:pStyle w:val="Heading2"/>
-      </w:pPr>
-      <w:r>
+        <w:rPr>
+          <w:noProof w:val="0"/>
+          <w:lang w:val="en-GB"/>
+        </w:rPr>
+      </w:pPr>
+      <w:r>
+        <w:rPr>
+          <w:noProof w:val="0"/>
+          <w:lang w:val="en-GB"/>
+        </w:rPr>
         <w:t>Long short-term memory</w:t>
       </w:r>
     </w:p>
-    <w:p/>
+    <w:p>
+      <w:pPr>
+        <w:rPr>
+          <w:noProof w:val="0"/>
+          <w:lang w:val="en-GB"/>
+        </w:rPr>
+      </w:pPr>
+    </w:p>
     <w:p>
       <w:pPr>
         <w:pStyle w:val="Heading2"/>
-      </w:pPr>
-      <w:r>
+        <w:rPr>
+          <w:noProof w:val="0"/>
+          <w:lang w:val="en-GB"/>
+        </w:rPr>
+      </w:pPr>
+      <w:r>
+        <w:rPr>
+          <w:noProof w:val="0"/>
+          <w:lang w:val="en-GB"/>
+        </w:rPr>
         <w:t>Gated recurrent units</w:t>
       </w:r>
     </w:p>
-    <w:p/>
+    <w:p>
+      <w:pPr>
+        <w:rPr>
+          <w:noProof w:val="0"/>
+          <w:lang w:val="en-GB"/>
+        </w:rPr>
+      </w:pPr>
+    </w:p>
     <w:p>
       <w:pPr>
         <w:pStyle w:val="Heading1"/>
-      </w:pPr>
-      <w:r>
+        <w:numPr>
+          <w:ilvl w:val="0"/>
+          <w:numId w:val="2"/>
+        </w:numPr>
+        <w:rPr>
+          <w:noProof w:val="0"/>
+          <w:lang w:val="en-GB"/>
+        </w:rPr>
+      </w:pPr>
+      <w:r>
+        <w:rPr>
+          <w:noProof w:val="0"/>
+          <w:lang w:val="en-GB"/>
+        </w:rPr>
         <w:t>Dataset</w:t>
       </w:r>
     </w:p>
-    <w:p/>
+    <w:p>
+      <w:pPr>
+        <w:rPr>
+          <w:noProof w:val="0"/>
+          <w:lang w:val="en-GB"/>
+        </w:rPr>
+      </w:pPr>
+    </w:p>
     <w:p>
       <w:pPr>
         <w:pStyle w:val="Heading1"/>
-      </w:pPr>
-      <w:r>
+        <w:numPr>
+          <w:ilvl w:val="0"/>
+          <w:numId w:val="2"/>
+        </w:numPr>
+        <w:rPr>
+          <w:noProof w:val="0"/>
+          <w:lang w:val="en-GB"/>
+        </w:rPr>
+      </w:pPr>
+      <w:r>
+        <w:rPr>
+          <w:noProof w:val="0"/>
+          <w:lang w:val="en-GB"/>
+        </w:rPr>
         <w:t>Methodology</w:t>
       </w:r>
     </w:p>
     <w:p>
       <w:pPr>
         <w:pStyle w:val="Heading2"/>
-      </w:pPr>
-      <w:r>
+        <w:rPr>
+          <w:noProof w:val="0"/>
+          <w:lang w:val="en-GB"/>
+        </w:rPr>
+      </w:pPr>
+      <w:r>
+        <w:rPr>
+          <w:noProof w:val="0"/>
+          <w:lang w:val="en-GB"/>
+        </w:rPr>
         <w:t>Pre-processing</w:t>
       </w:r>
     </w:p>
     <w:p>
       <w:pPr>
         <w:pStyle w:val="Heading2"/>
-      </w:pPr>
-      <w:r>
+        <w:rPr>
+          <w:noProof w:val="0"/>
+          <w:lang w:val="en-GB"/>
+        </w:rPr>
+      </w:pPr>
+      <w:r>
+        <w:rPr>
+          <w:noProof w:val="0"/>
+          <w:lang w:val="en-GB"/>
+        </w:rPr>
         <w:t>Baselines</w:t>
       </w:r>
     </w:p>
     <w:p>
       <w:pPr>
         <w:pStyle w:val="Heading2"/>
-      </w:pPr>
-      <w:r>
+        <w:rPr>
+          <w:noProof w:val="0"/>
+          <w:lang w:val="en-GB"/>
+        </w:rPr>
+      </w:pPr>
+      <w:r>
+        <w:rPr>
+          <w:noProof w:val="0"/>
+          <w:lang w:val="en-GB"/>
+        </w:rPr>
         <w:t>Support Vector Machine</w:t>
       </w:r>
     </w:p>
     <w:p>
       <w:pPr>
         <w:pStyle w:val="Heading2"/>
-      </w:pPr>
-      <w:r>
+        <w:rPr>
+          <w:noProof w:val="0"/>
+          <w:lang w:val="en-GB"/>
+        </w:rPr>
+      </w:pPr>
+      <w:r>
+        <w:rPr>
+          <w:noProof w:val="0"/>
+          <w:lang w:val="en-GB"/>
+        </w:rPr>
         <w:t>Neural Networks</w:t>
       </w:r>
     </w:p>
     <w:p>
       <w:pPr>
         <w:pStyle w:val="Heading1"/>
-      </w:pPr>
-      <w:r>
+        <w:numPr>
+          <w:ilvl w:val="0"/>
+          <w:numId w:val="2"/>
+        </w:numPr>
+        <w:rPr>
+          <w:noProof w:val="0"/>
+          <w:lang w:val="en-GB"/>
+        </w:rPr>
+      </w:pPr>
+      <w:r>
+        <w:rPr>
+          <w:noProof w:val="0"/>
+          <w:lang w:val="en-GB"/>
+        </w:rPr>
         <w:t>Experiments and Evaluation</w:t>
       </w:r>
     </w:p>
-    <w:p/>
+    <w:p>
+      <w:pPr>
+        <w:rPr>
+          <w:noProof w:val="0"/>
+          <w:lang w:val="en-GB"/>
+        </w:rPr>
+      </w:pPr>
+    </w:p>
     <w:p>
       <w:pPr>
         <w:pStyle w:val="Heading1"/>
-      </w:pPr>
-      <w:r>
+        <w:numPr>
+          <w:ilvl w:val="0"/>
+          <w:numId w:val="2"/>
+        </w:numPr>
+        <w:rPr>
+          <w:noProof w:val="0"/>
+          <w:lang w:val="en-GB"/>
+        </w:rPr>
+      </w:pPr>
+      <w:r>
+        <w:rPr>
+          <w:noProof w:val="0"/>
+          <w:lang w:val="en-GB"/>
+        </w:rPr>
         <w:t>Conclusion</w:t>
       </w:r>
     </w:p>
-    <w:p/>
+    <w:p>
+      <w:pPr>
+        <w:rPr>
+          <w:noProof w:val="0"/>
+          <w:lang w:val="en-GB"/>
+        </w:rPr>
+      </w:pPr>
+    </w:p>
     <w:p>
       <w:pPr>
         <w:pStyle w:val="Heading1"/>
-      </w:pPr>
-      <w:r>
+        <w:rPr>
+          <w:noProof w:val="0"/>
+          <w:lang w:val="en-GB"/>
+        </w:rPr>
+      </w:pPr>
+      <w:r>
+        <w:rPr>
+          <w:noProof w:val="0"/>
+          <w:lang w:val="en-GB"/>
+        </w:rPr>
         <w:t>References</w:t>
       </w:r>
     </w:p>
-    <w:p/>
+    <w:p>
+      <w:pPr>
+        <w:pStyle w:val="ListParagraph"/>
+        <w:numPr>
+          <w:ilvl w:val="0"/>
+          <w:numId w:val="1"/>
+        </w:numPr>
+        <w:rPr>
+          <w:noProof w:val="0"/>
+          <w:lang w:val="en-GB"/>
+        </w:rPr>
+      </w:pPr>
+      <w:r>
+        <w:rPr>
+          <w:noProof w:val="0"/>
+          <w:lang w:val="en-GB"/>
+        </w:rPr>
+        <w:t>Oxford's 2015 Word of the Year Is This Emoji</w:t>
+      </w:r>
+    </w:p>
+    <w:p>
+      <w:pPr>
+        <w:pStyle w:val="ListParagraph"/>
+        <w:numPr>
+          <w:ilvl w:val="0"/>
+          <w:numId w:val="1"/>
+        </w:numPr>
+        <w:rPr>
+          <w:noProof w:val="0"/>
+          <w:lang w:val="en-GB"/>
+        </w:rPr>
+      </w:pPr>
+      <w:r>
+        <w:rPr>
+          <w:noProof w:val="0"/>
+          <w:lang w:val="en-GB"/>
+        </w:rPr>
+        <w:t>A Global Analysis of Emoji Usage</w:t>
+      </w:r>
+    </w:p>
+    <w:p>
+      <w:pPr>
+        <w:pStyle w:val="ListParagraph"/>
+        <w:numPr>
+          <w:ilvl w:val="0"/>
+          <w:numId w:val="1"/>
+        </w:numPr>
+        <w:rPr>
+          <w:noProof w:val="0"/>
+          <w:lang w:val="en-GB"/>
+        </w:rPr>
+      </w:pPr>
+      <w:r>
+        <w:rPr>
+          <w:noProof w:val="0"/>
+          <w:lang w:val="en-GB"/>
+        </w:rPr>
+        <w:t>An Active Learning Based Emoji Prediction Method in Turkish</w:t>
+      </w:r>
+    </w:p>
     <w:sectPr>
       <w:type w:val="continuous"/>
       <w:pgSz w:w="11906" w:h="16838"/>
@@ -345,6 +1009,195 @@
     </w:sectPr>
   </w:body>
 </w:document>
+</file>
+
+<file path=word/numbering.xml><?xml version="1.0" encoding="utf-8"?>
+<w:numbering xmlns:wpc="http://schemas.microsoft.com/office/word/2010/wordprocessingCanvas" xmlns:cx="http://schemas.microsoft.com/office/drawing/2014/chartex" xmlns:cx1="http://schemas.microsoft.com/office/drawing/2015/9/8/chartex" xmlns:cx2="http://schemas.microsoft.com/office/drawing/2015/10/21/chartex" xmlns:cx3="http://schemas.microsoft.com/office/drawing/2016/5/9/chartex" xmlns:cx4="http://schemas.microsoft.com/office/drawing/2016/5/10/chartex" xmlns:cx5="http://schemas.microsoft.com/office/drawing/2016/5/11/chartex" xmlns:cx6="http://schemas.microsoft.com/office/drawing/2016/5/12/chartex" xmlns:cx7="http://schemas.microsoft.com/office/drawing/2016/5/13/chartex" xmlns:cx8="http://schemas.microsoft.com/office/drawing/2016/5/14/chartex" xmlns:mc="http://schemas.openxmlformats.org/markup-compatibility/2006" xmlns:aink="http://schemas.microsoft.com/office/drawing/2016/ink" xmlns:am3d="http://schemas.microsoft.com/office/drawing/2017/model3d" xmlns:o="urn:schemas-microsoft-com:office:office" xmlns:r="http://schemas.openxmlformats.org/officeDocument/2006/relationships" xmlns:m="http://schemas.openxmlformats.org/officeDocument/2006/math" xmlns:v="urn:schemas-microsoft-com:vml" xmlns:wp14="http://schemas.microsoft.com/office/word/2010/wordprocessingDrawing" xmlns:wp="http://schemas.openxmlformats.org/drawingml/2006/wordprocessingDrawing" xmlns:w10="urn:schemas-microsoft-com:office:word" xmlns:w="http://schemas.openxmlformats.org/wordprocessingml/2006/main" xmlns:w14="http://schemas.microsoft.com/office/word/2010/wordml" xmlns:w15="http://schemas.microsoft.com/office/word/2012/wordml" xmlns:w16cex="http://schemas.microsoft.com/office/word/2018/wordml/cex" xmlns:w16cid="http://schemas.microsoft.com/office/word/2016/wordml/cid" xmlns:w16="http://schemas.microsoft.com/office/word/2018/wordml" xmlns:w16se="http://schemas.microsoft.com/office/word/2015/wordml/symex" xmlns:wpg="http://schemas.microsoft.com/office/word/2010/wordprocessingGroup" xmlns:wpi="http://schemas.microsoft.com/office/word/2010/wordprocessingInk" xmlns:wne="http://schemas.microsoft.com/office/word/2006/wordml" xmlns:wps="http://schemas.microsoft.com/office/word/2010/wordprocessingShape" mc:Ignorable="w14 w15 w16se w16cid w16 w16cex wp14">
+  <w:abstractNum w:abstractNumId="0" w15:restartNumberingAfterBreak="0">
+    <w:nsid w:val="10FB1525"/>
+    <w:multiLevelType w:val="hybridMultilevel"/>
+    <w:tmpl w:val="C8FE4FAE"/>
+    <w:lvl w:ilvl="0" w:tplc="B350B94A">
+      <w:start w:val="1"/>
+      <w:numFmt w:val="decimal"/>
+      <w:lvlText w:val="[%1]"/>
+      <w:lvlJc w:val="left"/>
+      <w:pPr>
+        <w:ind w:left="720" w:hanging="360"/>
+      </w:pPr>
+      <w:rPr>
+        <w:rFonts w:hint="default"/>
+      </w:rPr>
+    </w:lvl>
+    <w:lvl w:ilvl="1" w:tplc="20000019" w:tentative="1">
+      <w:start w:val="1"/>
+      <w:numFmt w:val="lowerLetter"/>
+      <w:lvlText w:val="%2."/>
+      <w:lvlJc w:val="left"/>
+      <w:pPr>
+        <w:ind w:left="1440" w:hanging="360"/>
+      </w:pPr>
+    </w:lvl>
+    <w:lvl w:ilvl="2" w:tplc="2000001B" w:tentative="1">
+      <w:start w:val="1"/>
+      <w:numFmt w:val="lowerRoman"/>
+      <w:lvlText w:val="%3."/>
+      <w:lvlJc w:val="right"/>
+      <w:pPr>
+        <w:ind w:left="2160" w:hanging="180"/>
+      </w:pPr>
+    </w:lvl>
+    <w:lvl w:ilvl="3" w:tplc="2000000F" w:tentative="1">
+      <w:start w:val="1"/>
+      <w:numFmt w:val="decimal"/>
+      <w:lvlText w:val="%4."/>
+      <w:lvlJc w:val="left"/>
+      <w:pPr>
+        <w:ind w:left="2880" w:hanging="360"/>
+      </w:pPr>
+    </w:lvl>
+    <w:lvl w:ilvl="4" w:tplc="20000019" w:tentative="1">
+      <w:start w:val="1"/>
+      <w:numFmt w:val="lowerLetter"/>
+      <w:lvlText w:val="%5."/>
+      <w:lvlJc w:val="left"/>
+      <w:pPr>
+        <w:ind w:left="3600" w:hanging="360"/>
+      </w:pPr>
+    </w:lvl>
+    <w:lvl w:ilvl="5" w:tplc="2000001B" w:tentative="1">
+      <w:start w:val="1"/>
+      <w:numFmt w:val="lowerRoman"/>
+      <w:lvlText w:val="%6."/>
+      <w:lvlJc w:val="right"/>
+      <w:pPr>
+        <w:ind w:left="4320" w:hanging="180"/>
+      </w:pPr>
+    </w:lvl>
+    <w:lvl w:ilvl="6" w:tplc="2000000F" w:tentative="1">
+      <w:start w:val="1"/>
+      <w:numFmt w:val="decimal"/>
+      <w:lvlText w:val="%7."/>
+      <w:lvlJc w:val="left"/>
+      <w:pPr>
+        <w:ind w:left="5040" w:hanging="360"/>
+      </w:pPr>
+    </w:lvl>
+    <w:lvl w:ilvl="7" w:tplc="20000019" w:tentative="1">
+      <w:start w:val="1"/>
+      <w:numFmt w:val="lowerLetter"/>
+      <w:lvlText w:val="%8."/>
+      <w:lvlJc w:val="left"/>
+      <w:pPr>
+        <w:ind w:left="5760" w:hanging="360"/>
+      </w:pPr>
+    </w:lvl>
+    <w:lvl w:ilvl="8" w:tplc="2000001B" w:tentative="1">
+      <w:start w:val="1"/>
+      <w:numFmt w:val="lowerRoman"/>
+      <w:lvlText w:val="%9."/>
+      <w:lvlJc w:val="right"/>
+      <w:pPr>
+        <w:ind w:left="6480" w:hanging="180"/>
+      </w:pPr>
+    </w:lvl>
+  </w:abstractNum>
+  <w:abstractNum w:abstractNumId="1" w15:restartNumberingAfterBreak="0">
+    <w:nsid w:val="63FA4336"/>
+    <w:multiLevelType w:val="hybridMultilevel"/>
+    <w:tmpl w:val="23364DB2"/>
+    <w:lvl w:ilvl="0" w:tplc="CFCA268C">
+      <w:start w:val="1"/>
+      <w:numFmt w:val="decimal"/>
+      <w:lvlText w:val="%1."/>
+      <w:lvlJc w:val="left"/>
+      <w:pPr>
+        <w:ind w:left="720" w:hanging="360"/>
+      </w:pPr>
+      <w:rPr>
+        <w:rFonts w:hint="default"/>
+      </w:rPr>
+    </w:lvl>
+    <w:lvl w:ilvl="1" w:tplc="20000019" w:tentative="1">
+      <w:start w:val="1"/>
+      <w:numFmt w:val="lowerLetter"/>
+      <w:lvlText w:val="%2."/>
+      <w:lvlJc w:val="left"/>
+      <w:pPr>
+        <w:ind w:left="1440" w:hanging="360"/>
+      </w:pPr>
+    </w:lvl>
+    <w:lvl w:ilvl="2" w:tplc="2000001B" w:tentative="1">
+      <w:start w:val="1"/>
+      <w:numFmt w:val="lowerRoman"/>
+      <w:lvlText w:val="%3."/>
+      <w:lvlJc w:val="right"/>
+      <w:pPr>
+        <w:ind w:left="2160" w:hanging="180"/>
+      </w:pPr>
+    </w:lvl>
+    <w:lvl w:ilvl="3" w:tplc="2000000F" w:tentative="1">
+      <w:start w:val="1"/>
+      <w:numFmt w:val="decimal"/>
+      <w:lvlText w:val="%4."/>
+      <w:lvlJc w:val="left"/>
+      <w:pPr>
+        <w:ind w:left="2880" w:hanging="360"/>
+      </w:pPr>
+    </w:lvl>
+    <w:lvl w:ilvl="4" w:tplc="20000019" w:tentative="1">
+      <w:start w:val="1"/>
+      <w:numFmt w:val="lowerLetter"/>
+      <w:lvlText w:val="%5."/>
+      <w:lvlJc w:val="left"/>
+      <w:pPr>
+        <w:ind w:left="3600" w:hanging="360"/>
+      </w:pPr>
+    </w:lvl>
+    <w:lvl w:ilvl="5" w:tplc="2000001B" w:tentative="1">
+      <w:start w:val="1"/>
+      <w:numFmt w:val="lowerRoman"/>
+      <w:lvlText w:val="%6."/>
+      <w:lvlJc w:val="right"/>
+      <w:pPr>
+        <w:ind w:left="4320" w:hanging="180"/>
+      </w:pPr>
+    </w:lvl>
+    <w:lvl w:ilvl="6" w:tplc="2000000F" w:tentative="1">
+      <w:start w:val="1"/>
+      <w:numFmt w:val="decimal"/>
+      <w:lvlText w:val="%7."/>
+      <w:lvlJc w:val="left"/>
+      <w:pPr>
+        <w:ind w:left="5040" w:hanging="360"/>
+      </w:pPr>
+    </w:lvl>
+    <w:lvl w:ilvl="7" w:tplc="20000019" w:tentative="1">
+      <w:start w:val="1"/>
+      <w:numFmt w:val="lowerLetter"/>
+      <w:lvlText w:val="%8."/>
+      <w:lvlJc w:val="left"/>
+      <w:pPr>
+        <w:ind w:left="5760" w:hanging="360"/>
+      </w:pPr>
+    </w:lvl>
+    <w:lvl w:ilvl="8" w:tplc="2000001B" w:tentative="1">
+      <w:start w:val="1"/>
+      <w:numFmt w:val="lowerRoman"/>
+      <w:lvlText w:val="%9."/>
+      <w:lvlJc w:val="right"/>
+      <w:pPr>
+        <w:ind w:left="6480" w:hanging="180"/>
+      </w:pPr>
+    </w:lvl>
+  </w:abstractNum>
+  <w:num w:numId="1">
+    <w:abstractNumId w:val="0"/>
+  </w:num>
+  <w:num w:numId="2">
+    <w:abstractNumId w:val="1"/>
+  </w:num>
+</w:numbering>
 </file>
 
 <file path=word/styles.xml><?xml version="1.0" encoding="utf-8"?>
@@ -903,6 +1756,17 @@
       <w:lang w:val="en-US"/>
     </w:rPr>
   </w:style>
+  <w:style w:type="paragraph" w:styleId="ListParagraph">
+    <w:name w:val="List Paragraph"/>
+    <w:basedOn w:val="Normal"/>
+    <w:uiPriority w:val="34"/>
+    <w:qFormat/>
+    <w:rsid w:val="00A43686"/>
+    <w:pPr>
+      <w:ind w:left="720"/>
+      <w:contextualSpacing/>
+    </w:pPr>
+  </w:style>
 </w:styles>
 </file>
 

</xml_diff>